<commit_message>
Oppdatert use case diagram
</commit_message>
<xml_diff>
--- a/Dokumentasjon/Designvalg for løsning.docx
+++ b/Dokumentasjon/Designvalg for løsning.docx
@@ -33,7 +33,7 @@
     <w:p/>
     <w:p>
       <w:r>
-        <w:t xml:space="preserve">For å gjøre det så enkelt som mulig har </w:t>
+        <w:t xml:space="preserve">For å gjøre oppgaven så enkelt gjennomførbar som mulig har </w:t>
       </w:r>
       <w:proofErr w:type="gramStart"/>
       <w:r>
@@ -41,29 +41,10 @@
       </w:r>
       <w:proofErr w:type="gramEnd"/>
       <w:r>
-        <w:t xml:space="preserve"> valgt å plassere alt på én side. </w:t>
-      </w:r>
-    </w:p>
-    <w:p>
-      <w:r>
-        <w:t xml:space="preserve">Dette gjør arbeidet på utviklingssiden mindre komplisert mtp. Hierarkier </w:t>
-      </w:r>
-      <w:proofErr w:type="gramStart"/>
-      <w:r>
-        <w:t>og</w:t>
-      </w:r>
-      <w:proofErr w:type="gramEnd"/>
-      <w:r>
-        <w:t xml:space="preserve"> koding av flere sider. Dessuten er det oversiktlig </w:t>
-      </w:r>
-      <w:proofErr w:type="gramStart"/>
-      <w:r>
-        <w:t>og</w:t>
-      </w:r>
-      <w:proofErr w:type="gramEnd"/>
-      <w:r>
-        <w:t xml:space="preserve"> minimalistisk. </w:t>
-      </w:r>
+        <w:t xml:space="preserve"> kun noen få sider som brukeren må igjennom. Det første er innlogging, deretter en regitreringsside der brukeren vil få velge hvilket rom de skal bruke.</w:t>
+      </w:r>
+      <w:bookmarkStart w:id="0" w:name="_GoBack"/>
+      <w:bookmarkEnd w:id="0"/>
     </w:p>
     <w:p/>
     <w:p>
@@ -97,10 +78,7 @@
       </w:r>
     </w:p>
     <w:p/>
-    <w:p>
-      <w:bookmarkStart w:id="0" w:name="_GoBack"/>
-      <w:bookmarkEnd w:id="0"/>
-    </w:p>
+    <w:p/>
     <w:sectPr>
       <w:pgSz w:w="11900" w:h="16840"/>
       <w:pgMar w:top="1440" w:right="1800" w:bottom="1440" w:left="1800" w:header="708" w:footer="708" w:gutter="0"/>

</xml_diff>